<commit_message>
Changes to Offerte, Plan van Aanpak en Klassendiagram
</commit_message>
<xml_diff>
--- a/KT1/KT1.1/KT1.1.3 Offerte/Offerte v1.0.0.docx
+++ b/KT1/KT1.1/KT1.1.3 Offerte/Offerte v1.0.0.docx
@@ -185,27 +185,7 @@
                   <w:szCs w:val="28"/>
                   <w:lang w:val="nl-NL"/>
                 </w:rPr>
-                <w:t xml:space="preserve">Tim </w:t>
-              </w:r>
-              <w:proofErr w:type="spellStart"/>
-              <w:r>
-                <w:rPr>
-                  <w:color w:val="4472C4" w:themeColor="accent1"/>
-                  <w:sz w:val="28"/>
-                  <w:szCs w:val="28"/>
-                  <w:lang w:val="nl-NL"/>
-                </w:rPr>
-                <w:t>Reniers</w:t>
-              </w:r>
-              <w:proofErr w:type="spellEnd"/>
-              <w:r>
-                <w:rPr>
-                  <w:color w:val="4472C4" w:themeColor="accent1"/>
-                  <w:sz w:val="28"/>
-                  <w:szCs w:val="28"/>
-                  <w:lang w:val="nl-NL"/>
-                </w:rPr>
-                <w:t xml:space="preserve"> en</w:t>
+                <w:t>Tim Reniers en</w:t>
               </w:r>
               <w:r>
                 <w:rPr>
@@ -711,11 +691,9 @@
           <w:pPr>
             <w:pStyle w:val="Kopvaninhoudsopgave"/>
           </w:pPr>
-          <w:proofErr w:type="spellStart"/>
           <w:r>
             <w:t>Inhoud</w:t>
           </w:r>
-          <w:proofErr w:type="spellEnd"/>
         </w:p>
         <w:p>
           <w:pPr>
@@ -738,7 +716,7 @@
           <w:r>
             <w:fldChar w:fldCharType="separate"/>
           </w:r>
-          <w:hyperlink w:anchor="_Toc506890323" w:history="1">
+          <w:hyperlink w:anchor="_Toc507062253" w:history="1">
             <w:r>
               <w:rPr>
                 <w:rStyle w:val="Hyperlink"/>
@@ -766,7 +744,7 @@
                 <w:noProof/>
                 <w:webHidden/>
               </w:rPr>
-              <w:instrText xml:space="preserve"> PAGEREF _Toc506890323 \h </w:instrText>
+              <w:instrText xml:space="preserve"> PAGEREF _Toc507062253 \h </w:instrText>
             </w:r>
             <w:r>
               <w:rPr>
@@ -809,14 +787,14 @@
               <w:lang w:val="nl-NL" w:eastAsia="nl-NL"/>
             </w:rPr>
           </w:pPr>
-          <w:hyperlink w:anchor="_Toc506890324" w:history="1">
+          <w:hyperlink w:anchor="_Toc507062254" w:history="1">
             <w:r>
               <w:rPr>
                 <w:rStyle w:val="Hyperlink"/>
                 <w:noProof/>
                 <w:lang w:val="nl-NL"/>
               </w:rPr>
-              <w:t>Offerte</w:t>
+              <w:t>Actuele klantensituatie</w:t>
             </w:r>
             <w:r>
               <w:rPr>
@@ -837,7 +815,7 @@
                 <w:noProof/>
                 <w:webHidden/>
               </w:rPr>
-              <w:instrText xml:space="preserve"> PAGEREF _Toc506890324 \h </w:instrText>
+              <w:instrText xml:space="preserve"> PAGEREF _Toc507062254 \h </w:instrText>
             </w:r>
             <w:r>
               <w:rPr>
@@ -857,7 +835,7 @@
                 <w:noProof/>
                 <w:webHidden/>
               </w:rPr>
-              <w:t>3</w:t>
+              <w:t>2</w:t>
             </w:r>
             <w:r>
               <w:rPr>
@@ -880,13 +858,723 @@
               <w:lang w:val="nl-NL" w:eastAsia="nl-NL"/>
             </w:rPr>
           </w:pPr>
-          <w:hyperlink w:anchor="_Toc506890325" w:history="1">
+          <w:hyperlink w:anchor="_Toc507062255" w:history="1">
             <w:r>
               <w:rPr>
                 <w:rStyle w:val="Hyperlink"/>
                 <w:noProof/>
                 <w:lang w:val="nl-NL"/>
               </w:rPr>
+              <w:t>Klantvraag</w:t>
+            </w:r>
+            <w:r>
+              <w:rPr>
+                <w:noProof/>
+                <w:webHidden/>
+              </w:rPr>
+              <w:tab/>
+            </w:r>
+            <w:r>
+              <w:rPr>
+                <w:noProof/>
+                <w:webHidden/>
+              </w:rPr>
+              <w:fldChar w:fldCharType="begin"/>
+            </w:r>
+            <w:r>
+              <w:rPr>
+                <w:noProof/>
+                <w:webHidden/>
+              </w:rPr>
+              <w:instrText xml:space="preserve"> PAGEREF _Toc507062255 \h </w:instrText>
+            </w:r>
+            <w:r>
+              <w:rPr>
+                <w:noProof/>
+                <w:webHidden/>
+              </w:rPr>
+            </w:r>
+            <w:r>
+              <w:rPr>
+                <w:noProof/>
+                <w:webHidden/>
+              </w:rPr>
+              <w:fldChar w:fldCharType="separate"/>
+            </w:r>
+            <w:r>
+              <w:rPr>
+                <w:noProof/>
+                <w:webHidden/>
+              </w:rPr>
+              <w:t>2</w:t>
+            </w:r>
+            <w:r>
+              <w:rPr>
+                <w:noProof/>
+                <w:webHidden/>
+              </w:rPr>
+              <w:fldChar w:fldCharType="end"/>
+            </w:r>
+          </w:hyperlink>
+        </w:p>
+        <w:p>
+          <w:pPr>
+            <w:pStyle w:val="Inhopg1"/>
+            <w:tabs>
+              <w:tab w:val="right" w:leader="dot" w:pos="9350"/>
+            </w:tabs>
+            <w:rPr>
+              <w:rFonts w:eastAsiaTheme="minorEastAsia"/>
+              <w:noProof/>
+              <w:lang w:val="nl-NL" w:eastAsia="nl-NL"/>
+            </w:rPr>
+          </w:pPr>
+          <w:hyperlink w:anchor="_Toc507062256" w:history="1">
+            <w:r>
+              <w:rPr>
+                <w:rStyle w:val="Hyperlink"/>
+                <w:noProof/>
+                <w:lang w:val="nl-NL"/>
+              </w:rPr>
+              <w:t>Onze visie op de klantsituatie</w:t>
+            </w:r>
+            <w:r>
+              <w:rPr>
+                <w:noProof/>
+                <w:webHidden/>
+              </w:rPr>
+              <w:tab/>
+            </w:r>
+            <w:r>
+              <w:rPr>
+                <w:noProof/>
+                <w:webHidden/>
+              </w:rPr>
+              <w:fldChar w:fldCharType="begin"/>
+            </w:r>
+            <w:r>
+              <w:rPr>
+                <w:noProof/>
+                <w:webHidden/>
+              </w:rPr>
+              <w:instrText xml:space="preserve"> PAGEREF _Toc507062256 \h </w:instrText>
+            </w:r>
+            <w:r>
+              <w:rPr>
+                <w:noProof/>
+                <w:webHidden/>
+              </w:rPr>
+            </w:r>
+            <w:r>
+              <w:rPr>
+                <w:noProof/>
+                <w:webHidden/>
+              </w:rPr>
+              <w:fldChar w:fldCharType="separate"/>
+            </w:r>
+            <w:r>
+              <w:rPr>
+                <w:noProof/>
+                <w:webHidden/>
+              </w:rPr>
+              <w:t>2</w:t>
+            </w:r>
+            <w:r>
+              <w:rPr>
+                <w:noProof/>
+                <w:webHidden/>
+              </w:rPr>
+              <w:fldChar w:fldCharType="end"/>
+            </w:r>
+          </w:hyperlink>
+        </w:p>
+        <w:p>
+          <w:pPr>
+            <w:pStyle w:val="Inhopg1"/>
+            <w:tabs>
+              <w:tab w:val="right" w:leader="dot" w:pos="9350"/>
+            </w:tabs>
+            <w:rPr>
+              <w:rFonts w:eastAsiaTheme="minorEastAsia"/>
+              <w:noProof/>
+              <w:lang w:val="nl-NL" w:eastAsia="nl-NL"/>
+            </w:rPr>
+          </w:pPr>
+          <w:hyperlink w:anchor="_Toc507062257" w:history="1">
+            <w:r>
+              <w:rPr>
+                <w:rStyle w:val="Hyperlink"/>
+                <w:noProof/>
+                <w:lang w:val="nl-NL"/>
+              </w:rPr>
+              <w:t>De gewenste klantsituatie</w:t>
+            </w:r>
+            <w:r>
+              <w:rPr>
+                <w:noProof/>
+                <w:webHidden/>
+              </w:rPr>
+              <w:tab/>
+            </w:r>
+            <w:r>
+              <w:rPr>
+                <w:noProof/>
+                <w:webHidden/>
+              </w:rPr>
+              <w:fldChar w:fldCharType="begin"/>
+            </w:r>
+            <w:r>
+              <w:rPr>
+                <w:noProof/>
+                <w:webHidden/>
+              </w:rPr>
+              <w:instrText xml:space="preserve"> PAGEREF _Toc507062257 \h </w:instrText>
+            </w:r>
+            <w:r>
+              <w:rPr>
+                <w:noProof/>
+                <w:webHidden/>
+              </w:rPr>
+            </w:r>
+            <w:r>
+              <w:rPr>
+                <w:noProof/>
+                <w:webHidden/>
+              </w:rPr>
+              <w:fldChar w:fldCharType="separate"/>
+            </w:r>
+            <w:r>
+              <w:rPr>
+                <w:noProof/>
+                <w:webHidden/>
+              </w:rPr>
+              <w:t>2</w:t>
+            </w:r>
+            <w:r>
+              <w:rPr>
+                <w:noProof/>
+                <w:webHidden/>
+              </w:rPr>
+              <w:fldChar w:fldCharType="end"/>
+            </w:r>
+          </w:hyperlink>
+        </w:p>
+        <w:p>
+          <w:pPr>
+            <w:pStyle w:val="Inhopg1"/>
+            <w:tabs>
+              <w:tab w:val="right" w:leader="dot" w:pos="9350"/>
+            </w:tabs>
+            <w:rPr>
+              <w:rFonts w:eastAsiaTheme="minorEastAsia"/>
+              <w:noProof/>
+              <w:lang w:val="nl-NL" w:eastAsia="nl-NL"/>
+            </w:rPr>
+          </w:pPr>
+          <w:hyperlink w:anchor="_Toc507062258" w:history="1">
+            <w:r>
+              <w:rPr>
+                <w:rStyle w:val="Hyperlink"/>
+                <w:noProof/>
+                <w:lang w:val="nl-NL"/>
+              </w:rPr>
+              <w:t>Het aanbod</w:t>
+            </w:r>
+            <w:r>
+              <w:rPr>
+                <w:noProof/>
+                <w:webHidden/>
+              </w:rPr>
+              <w:tab/>
+            </w:r>
+            <w:r>
+              <w:rPr>
+                <w:noProof/>
+                <w:webHidden/>
+              </w:rPr>
+              <w:fldChar w:fldCharType="begin"/>
+            </w:r>
+            <w:r>
+              <w:rPr>
+                <w:noProof/>
+                <w:webHidden/>
+              </w:rPr>
+              <w:instrText xml:space="preserve"> PAGEREF _Toc507062258 \h </w:instrText>
+            </w:r>
+            <w:r>
+              <w:rPr>
+                <w:noProof/>
+                <w:webHidden/>
+              </w:rPr>
+            </w:r>
+            <w:r>
+              <w:rPr>
+                <w:noProof/>
+                <w:webHidden/>
+              </w:rPr>
+              <w:fldChar w:fldCharType="separate"/>
+            </w:r>
+            <w:r>
+              <w:rPr>
+                <w:noProof/>
+                <w:webHidden/>
+              </w:rPr>
+              <w:t>2</w:t>
+            </w:r>
+            <w:r>
+              <w:rPr>
+                <w:noProof/>
+                <w:webHidden/>
+              </w:rPr>
+              <w:fldChar w:fldCharType="end"/>
+            </w:r>
+          </w:hyperlink>
+        </w:p>
+        <w:p>
+          <w:pPr>
+            <w:pStyle w:val="Inhopg1"/>
+            <w:tabs>
+              <w:tab w:val="right" w:leader="dot" w:pos="9350"/>
+            </w:tabs>
+            <w:rPr>
+              <w:rFonts w:eastAsiaTheme="minorEastAsia"/>
+              <w:noProof/>
+              <w:lang w:val="nl-NL" w:eastAsia="nl-NL"/>
+            </w:rPr>
+          </w:pPr>
+          <w:hyperlink w:anchor="_Toc507062259" w:history="1">
+            <w:r>
+              <w:rPr>
+                <w:rStyle w:val="Hyperlink"/>
+                <w:noProof/>
+                <w:lang w:val="nl-NL"/>
+              </w:rPr>
+              <w:t>Uitvoerders</w:t>
+            </w:r>
+            <w:r>
+              <w:rPr>
+                <w:noProof/>
+                <w:webHidden/>
+              </w:rPr>
+              <w:tab/>
+            </w:r>
+            <w:r>
+              <w:rPr>
+                <w:noProof/>
+                <w:webHidden/>
+              </w:rPr>
+              <w:fldChar w:fldCharType="begin"/>
+            </w:r>
+            <w:r>
+              <w:rPr>
+                <w:noProof/>
+                <w:webHidden/>
+              </w:rPr>
+              <w:instrText xml:space="preserve"> PAGEREF _Toc507062259 \h </w:instrText>
+            </w:r>
+            <w:r>
+              <w:rPr>
+                <w:noProof/>
+                <w:webHidden/>
+              </w:rPr>
+            </w:r>
+            <w:r>
+              <w:rPr>
+                <w:noProof/>
+                <w:webHidden/>
+              </w:rPr>
+              <w:fldChar w:fldCharType="separate"/>
+            </w:r>
+            <w:r>
+              <w:rPr>
+                <w:noProof/>
+                <w:webHidden/>
+              </w:rPr>
+              <w:t>2</w:t>
+            </w:r>
+            <w:r>
+              <w:rPr>
+                <w:noProof/>
+                <w:webHidden/>
+              </w:rPr>
+              <w:fldChar w:fldCharType="end"/>
+            </w:r>
+          </w:hyperlink>
+        </w:p>
+        <w:p>
+          <w:pPr>
+            <w:pStyle w:val="Inhopg1"/>
+            <w:tabs>
+              <w:tab w:val="right" w:leader="dot" w:pos="9350"/>
+            </w:tabs>
+            <w:rPr>
+              <w:rFonts w:eastAsiaTheme="minorEastAsia"/>
+              <w:noProof/>
+              <w:lang w:val="nl-NL" w:eastAsia="nl-NL"/>
+            </w:rPr>
+          </w:pPr>
+          <w:hyperlink w:anchor="_Toc507062260" w:history="1">
+            <w:r>
+              <w:rPr>
+                <w:rStyle w:val="Hyperlink"/>
+                <w:noProof/>
+                <w:lang w:val="nl-NL"/>
+              </w:rPr>
+              <w:t>Planning</w:t>
+            </w:r>
+            <w:r>
+              <w:rPr>
+                <w:noProof/>
+                <w:webHidden/>
+              </w:rPr>
+              <w:tab/>
+            </w:r>
+            <w:r>
+              <w:rPr>
+                <w:noProof/>
+                <w:webHidden/>
+              </w:rPr>
+              <w:fldChar w:fldCharType="begin"/>
+            </w:r>
+            <w:r>
+              <w:rPr>
+                <w:noProof/>
+                <w:webHidden/>
+              </w:rPr>
+              <w:instrText xml:space="preserve"> PAGEREF _Toc507062260 \h </w:instrText>
+            </w:r>
+            <w:r>
+              <w:rPr>
+                <w:noProof/>
+                <w:webHidden/>
+              </w:rPr>
+            </w:r>
+            <w:r>
+              <w:rPr>
+                <w:noProof/>
+                <w:webHidden/>
+              </w:rPr>
+              <w:fldChar w:fldCharType="separate"/>
+            </w:r>
+            <w:r>
+              <w:rPr>
+                <w:noProof/>
+                <w:webHidden/>
+              </w:rPr>
+              <w:t>2</w:t>
+            </w:r>
+            <w:r>
+              <w:rPr>
+                <w:noProof/>
+                <w:webHidden/>
+              </w:rPr>
+              <w:fldChar w:fldCharType="end"/>
+            </w:r>
+          </w:hyperlink>
+        </w:p>
+        <w:p>
+          <w:pPr>
+            <w:pStyle w:val="Inhopg1"/>
+            <w:tabs>
+              <w:tab w:val="right" w:leader="dot" w:pos="9350"/>
+            </w:tabs>
+            <w:rPr>
+              <w:rFonts w:eastAsiaTheme="minorEastAsia"/>
+              <w:noProof/>
+              <w:lang w:val="nl-NL" w:eastAsia="nl-NL"/>
+            </w:rPr>
+          </w:pPr>
+          <w:hyperlink w:anchor="_Toc507062261" w:history="1">
+            <w:r>
+              <w:rPr>
+                <w:rStyle w:val="Hyperlink"/>
+                <w:noProof/>
+                <w:lang w:val="nl-NL"/>
+              </w:rPr>
+              <w:t>Offerte</w:t>
+            </w:r>
+            <w:r>
+              <w:rPr>
+                <w:noProof/>
+                <w:webHidden/>
+              </w:rPr>
+              <w:tab/>
+            </w:r>
+            <w:r>
+              <w:rPr>
+                <w:noProof/>
+                <w:webHidden/>
+              </w:rPr>
+              <w:fldChar w:fldCharType="begin"/>
+            </w:r>
+            <w:r>
+              <w:rPr>
+                <w:noProof/>
+                <w:webHidden/>
+              </w:rPr>
+              <w:instrText xml:space="preserve"> PAGEREF _Toc507062261 \h </w:instrText>
+            </w:r>
+            <w:r>
+              <w:rPr>
+                <w:noProof/>
+                <w:webHidden/>
+              </w:rPr>
+            </w:r>
+            <w:r>
+              <w:rPr>
+                <w:noProof/>
+                <w:webHidden/>
+              </w:rPr>
+              <w:fldChar w:fldCharType="separate"/>
+            </w:r>
+            <w:r>
+              <w:rPr>
+                <w:noProof/>
+                <w:webHidden/>
+              </w:rPr>
+              <w:t>3</w:t>
+            </w:r>
+            <w:r>
+              <w:rPr>
+                <w:noProof/>
+                <w:webHidden/>
+              </w:rPr>
+              <w:fldChar w:fldCharType="end"/>
+            </w:r>
+          </w:hyperlink>
+        </w:p>
+        <w:p>
+          <w:pPr>
+            <w:pStyle w:val="Inhopg1"/>
+            <w:tabs>
+              <w:tab w:val="right" w:leader="dot" w:pos="9350"/>
+            </w:tabs>
+            <w:rPr>
+              <w:rFonts w:eastAsiaTheme="minorEastAsia"/>
+              <w:noProof/>
+              <w:lang w:val="nl-NL" w:eastAsia="nl-NL"/>
+            </w:rPr>
+          </w:pPr>
+          <w:hyperlink w:anchor="_Toc507062262" w:history="1">
+            <w:r>
+              <w:rPr>
+                <w:rStyle w:val="Hyperlink"/>
+                <w:noProof/>
+                <w:lang w:val="nl-NL"/>
+              </w:rPr>
+              <w:t>Afsluiting</w:t>
+            </w:r>
+            <w:r>
+              <w:rPr>
+                <w:noProof/>
+                <w:webHidden/>
+              </w:rPr>
+              <w:tab/>
+            </w:r>
+            <w:r>
+              <w:rPr>
+                <w:noProof/>
+                <w:webHidden/>
+              </w:rPr>
+              <w:fldChar w:fldCharType="begin"/>
+            </w:r>
+            <w:r>
+              <w:rPr>
+                <w:noProof/>
+                <w:webHidden/>
+              </w:rPr>
+              <w:instrText xml:space="preserve"> PAGEREF _Toc507062262 \h </w:instrText>
+            </w:r>
+            <w:r>
+              <w:rPr>
+                <w:noProof/>
+                <w:webHidden/>
+              </w:rPr>
+            </w:r>
+            <w:r>
+              <w:rPr>
+                <w:noProof/>
+                <w:webHidden/>
+              </w:rPr>
+              <w:fldChar w:fldCharType="separate"/>
+            </w:r>
+            <w:r>
+              <w:rPr>
+                <w:noProof/>
+                <w:webHidden/>
+              </w:rPr>
+              <w:t>4</w:t>
+            </w:r>
+            <w:r>
+              <w:rPr>
+                <w:noProof/>
+                <w:webHidden/>
+              </w:rPr>
+              <w:fldChar w:fldCharType="end"/>
+            </w:r>
+          </w:hyperlink>
+        </w:p>
+        <w:p>
+          <w:pPr>
+            <w:pStyle w:val="Inhopg1"/>
+            <w:tabs>
+              <w:tab w:val="right" w:leader="dot" w:pos="9350"/>
+            </w:tabs>
+            <w:rPr>
+              <w:rFonts w:eastAsiaTheme="minorEastAsia"/>
+              <w:noProof/>
+              <w:lang w:val="nl-NL" w:eastAsia="nl-NL"/>
+            </w:rPr>
+          </w:pPr>
+          <w:hyperlink w:anchor="_Toc507062263" w:history="1">
+            <w:r>
+              <w:rPr>
+                <w:rStyle w:val="Hyperlink"/>
+                <w:noProof/>
+                <w:lang w:val="nl-NL"/>
+              </w:rPr>
+              <w:t>Voorwaarden</w:t>
+            </w:r>
+            <w:r>
+              <w:rPr>
+                <w:noProof/>
+                <w:webHidden/>
+              </w:rPr>
+              <w:tab/>
+            </w:r>
+            <w:r>
+              <w:rPr>
+                <w:noProof/>
+                <w:webHidden/>
+              </w:rPr>
+              <w:fldChar w:fldCharType="begin"/>
+            </w:r>
+            <w:r>
+              <w:rPr>
+                <w:noProof/>
+                <w:webHidden/>
+              </w:rPr>
+              <w:instrText xml:space="preserve"> PAGEREF _Toc507062263 \h </w:instrText>
+            </w:r>
+            <w:r>
+              <w:rPr>
+                <w:noProof/>
+                <w:webHidden/>
+              </w:rPr>
+            </w:r>
+            <w:r>
+              <w:rPr>
+                <w:noProof/>
+                <w:webHidden/>
+              </w:rPr>
+              <w:fldChar w:fldCharType="separate"/>
+            </w:r>
+            <w:r>
+              <w:rPr>
+                <w:noProof/>
+                <w:webHidden/>
+              </w:rPr>
+              <w:t>4</w:t>
+            </w:r>
+            <w:r>
+              <w:rPr>
+                <w:noProof/>
+                <w:webHidden/>
+              </w:rPr>
+              <w:fldChar w:fldCharType="end"/>
+            </w:r>
+          </w:hyperlink>
+        </w:p>
+        <w:p>
+          <w:pPr>
+            <w:pStyle w:val="Inhopg1"/>
+            <w:tabs>
+              <w:tab w:val="right" w:leader="dot" w:pos="9350"/>
+            </w:tabs>
+            <w:rPr>
+              <w:rFonts w:eastAsiaTheme="minorEastAsia"/>
+              <w:noProof/>
+              <w:lang w:val="nl-NL" w:eastAsia="nl-NL"/>
+            </w:rPr>
+          </w:pPr>
+          <w:hyperlink w:anchor="_Toc507062264" w:history="1">
+            <w:r>
+              <w:rPr>
+                <w:rStyle w:val="Hyperlink"/>
+                <w:noProof/>
+                <w:lang w:val="nl-NL"/>
+              </w:rPr>
+              <w:t>Bedrijfspresentatie</w:t>
+            </w:r>
+            <w:r>
+              <w:rPr>
+                <w:noProof/>
+                <w:webHidden/>
+              </w:rPr>
+              <w:tab/>
+            </w:r>
+            <w:r>
+              <w:rPr>
+                <w:noProof/>
+                <w:webHidden/>
+              </w:rPr>
+              <w:fldChar w:fldCharType="begin"/>
+            </w:r>
+            <w:r>
+              <w:rPr>
+                <w:noProof/>
+                <w:webHidden/>
+              </w:rPr>
+              <w:instrText xml:space="preserve"> PAGEREF _Toc507062264 \h </w:instrText>
+            </w:r>
+            <w:r>
+              <w:rPr>
+                <w:noProof/>
+                <w:webHidden/>
+              </w:rPr>
+            </w:r>
+            <w:r>
+              <w:rPr>
+                <w:noProof/>
+                <w:webHidden/>
+              </w:rPr>
+              <w:fldChar w:fldCharType="separate"/>
+            </w:r>
+            <w:r>
+              <w:rPr>
+                <w:noProof/>
+                <w:webHidden/>
+              </w:rPr>
+              <w:t>4</w:t>
+            </w:r>
+            <w:r>
+              <w:rPr>
+                <w:noProof/>
+                <w:webHidden/>
+              </w:rPr>
+              <w:fldChar w:fldCharType="end"/>
+            </w:r>
+          </w:hyperlink>
+        </w:p>
+        <w:p>
+          <w:pPr>
+            <w:pStyle w:val="Inhopg1"/>
+            <w:tabs>
+              <w:tab w:val="right" w:leader="dot" w:pos="9350"/>
+            </w:tabs>
+            <w:rPr>
+              <w:rFonts w:eastAsiaTheme="minorEastAsia"/>
+              <w:noProof/>
+              <w:lang w:val="nl-NL" w:eastAsia="nl-NL"/>
+            </w:rPr>
+          </w:pPr>
+          <w:hyperlink w:anchor="_Toc507062265" w:history="1">
+            <w:r>
+              <w:rPr>
+                <w:rStyle w:val="Hyperlink"/>
+                <w:noProof/>
+                <w:lang w:val="nl-NL"/>
+              </w:rPr>
               <w:t>Handtekeningen</w:t>
             </w:r>
             <w:r>
@@ -908,7 +1596,7 @@
                 <w:noProof/>
                 <w:webHidden/>
               </w:rPr>
-              <w:instrText xml:space="preserve"> PAGEREF _Toc506890325 \h </w:instrText>
+              <w:instrText xml:space="preserve"> PAGEREF _Toc507062265 \h </w:instrText>
             </w:r>
             <w:r>
               <w:rPr>
@@ -950,8 +1638,6 @@
       <w:pPr>
         <w:pStyle w:val="Kop1"/>
       </w:pPr>
-      <w:bookmarkStart w:id="0" w:name="_GoBack"/>
-      <w:bookmarkEnd w:id="0"/>
     </w:p>
     <w:p>
       <w:pPr>
@@ -973,13 +1659,72 @@
           <w:lang w:val="nl-NL"/>
         </w:rPr>
       </w:pPr>
-      <w:bookmarkStart w:id="1" w:name="_Toc506890323"/>
+      <w:bookmarkStart w:id="0" w:name="_Toc507062253"/>
       <w:r>
         <w:rPr>
           <w:lang w:val="nl-NL"/>
         </w:rPr>
         <w:lastRenderedPageBreak/>
         <w:t>Inleiding</w:t>
+      </w:r>
+      <w:bookmarkEnd w:id="0"/>
+    </w:p>
+    <w:p>
+      <w:pPr>
+        <w:rPr>
+          <w:lang w:val="nl-NL"/>
+        </w:rPr>
+      </w:pPr>
+      <w:r>
+        <w:rPr>
+          <w:lang w:val="nl-NL"/>
+        </w:rPr>
+        <w:t xml:space="preserve">In dit document zal je een </w:t>
+      </w:r>
+      <w:r>
+        <w:rPr>
+          <w:lang w:val="nl-NL"/>
+        </w:rPr>
+        <w:t>offerte</w:t>
+      </w:r>
+      <w:r>
+        <w:rPr>
+          <w:lang w:val="nl-NL"/>
+        </w:rPr>
+        <w:t xml:space="preserve"> vinden </w:t>
+      </w:r>
+      <w:r>
+        <w:rPr>
+          <w:lang w:val="nl-NL"/>
+        </w:rPr>
+        <w:t>over de kosten van het project</w:t>
+      </w:r>
+      <w:r>
+        <w:rPr>
+          <w:lang w:val="nl-NL"/>
+        </w:rPr>
+        <w:t xml:space="preserve">. Deze offerte wordt opgesteld liggend aan verschillende zaken die zijn besproken met de opdrachtgever. </w:t>
+      </w:r>
+      <w:r>
+        <w:rPr>
+          <w:lang w:val="nl-NL"/>
+        </w:rPr>
+        <w:t>Denk dan aan bijvoorbeeld arbeidskosten, gewerkte uren, materiaalkosten enz.</w:t>
+      </w:r>
+    </w:p>
+    <w:p>
+      <w:pPr>
+        <w:pStyle w:val="Kop1"/>
+        <w:rPr>
+          <w:lang w:val="nl-NL"/>
+        </w:rPr>
+      </w:pPr>
+      <w:bookmarkStart w:id="1" w:name="_Toc507062254"/>
+      <w:r>
+        <w:rPr>
+          <w:lang w:val="nl-NL"/>
+        </w:rPr>
+        <w:t>Actuele klantensituatie</w:t>
       </w:r>
       <w:bookmarkEnd w:id="1"/>
     </w:p>
@@ -993,38 +1738,213 @@
         <w:rPr>
           <w:lang w:val="nl-NL"/>
         </w:rPr>
-        <w:t xml:space="preserve">In dit document zal je een </w:t>
-      </w:r>
-      <w:r>
-        <w:rPr>
-          <w:lang w:val="nl-NL"/>
-        </w:rPr>
-        <w:t>offerte</w:t>
-      </w:r>
-      <w:r>
-        <w:rPr>
-          <w:lang w:val="nl-NL"/>
-        </w:rPr>
-        <w:t xml:space="preserve"> vinden </w:t>
-      </w:r>
-      <w:r>
-        <w:rPr>
-          <w:lang w:val="nl-NL"/>
-        </w:rPr>
-        <w:t>over de kosten van het project</w:t>
-      </w:r>
-      <w:r>
-        <w:rPr>
-          <w:lang w:val="nl-NL"/>
-        </w:rPr>
-        <w:t xml:space="preserve">. Deze offerte wordt opgesteld liggend aan verschillende zaken die zijn besproken met de opdrachtgever. </w:t>
-      </w:r>
-      <w:r>
-        <w:rPr>
-          <w:lang w:val="nl-NL"/>
-        </w:rPr>
-        <w:t>Denk dan aan bijvoorbeeld arbeidskosten, gewerkte uren, materiaalkosten enz.</w:t>
-      </w:r>
+        <w:t>U</w:t>
+      </w:r>
+      <w:r>
+        <w:rPr>
+          <w:lang w:val="nl-NL"/>
+        </w:rPr>
+        <w:t xml:space="preserve"> wilt een applicatie voor het bepalen van de snelste route naar een gekozen keten. Om deze opdracht te voltooien zullen er een aantal kosten moeten worden betaalt. </w:t>
+      </w:r>
+      <w:r>
+        <w:rPr>
+          <w:lang w:val="nl-NL"/>
+        </w:rPr>
+        <w:t>Deze kosten zullen worden beschreven in dit document.</w:t>
+      </w:r>
+    </w:p>
+    <w:p>
+      <w:pPr>
+        <w:pStyle w:val="Kop1"/>
+        <w:rPr>
+          <w:lang w:val="nl-NL"/>
+        </w:rPr>
+      </w:pPr>
+      <w:bookmarkStart w:id="2" w:name="_Toc507062255"/>
+      <w:r>
+        <w:rPr>
+          <w:lang w:val="nl-NL"/>
+        </w:rPr>
+        <w:t>Klantvraag</w:t>
+      </w:r>
+      <w:bookmarkEnd w:id="2"/>
+    </w:p>
+    <w:p>
+      <w:pPr>
+        <w:rPr>
+          <w:lang w:val="nl-NL"/>
+        </w:rPr>
+      </w:pPr>
+      <w:r>
+        <w:rPr>
+          <w:lang w:val="nl-NL"/>
+        </w:rPr>
+        <w:t>U verwacht van ons dat er een applicatie wordt gemaakt waarmee er de kortste route naar de dichtstbijzijnde keten naar keuze wordt getoond. In deze applicatie moet er de mogelijkheid zijn om een keten toe te voegen aan favorieten, de laatst gezochte ketens</w:t>
+      </w:r>
+      <w:r>
+        <w:rPr>
+          <w:lang w:val="nl-NL"/>
+        </w:rPr>
+        <w:t xml:space="preserve"> moeten worden opgeslagen</w:t>
+      </w:r>
+      <w:r>
+        <w:rPr>
+          <w:lang w:val="nl-NL"/>
+        </w:rPr>
+        <w:t xml:space="preserve">, veel gestelde vragen bekijken en een vraag in kunnen zetten. </w:t>
+      </w:r>
+    </w:p>
+    <w:p>
+      <w:pPr>
+        <w:pStyle w:val="Kop1"/>
+        <w:rPr>
+          <w:lang w:val="nl-NL"/>
+        </w:rPr>
+      </w:pPr>
+      <w:bookmarkStart w:id="3" w:name="_Toc507062256"/>
+      <w:r>
+        <w:rPr>
+          <w:lang w:val="nl-NL"/>
+        </w:rPr>
+        <w:t>Onze</w:t>
+      </w:r>
+      <w:r>
+        <w:rPr>
+          <w:lang w:val="nl-NL"/>
+        </w:rPr>
+        <w:t xml:space="preserve"> visie op de klantsituatie</w:t>
+      </w:r>
+      <w:bookmarkEnd w:id="3"/>
+    </w:p>
+    <w:p>
+      <w:pPr>
+        <w:rPr>
+          <w:lang w:val="nl-NL"/>
+        </w:rPr>
+      </w:pPr>
+      <w:r>
+        <w:rPr>
+          <w:lang w:val="nl-NL"/>
+        </w:rPr>
+        <w:t>Wij willen u graag helpen om de applicatie te realiseren. Wij vinden het een goed innovatie</w:t>
+      </w:r>
+      <w:r>
+        <w:rPr>
+          <w:lang w:val="nl-NL"/>
+        </w:rPr>
+        <w:t>f</w:t>
+      </w:r>
+      <w:r>
+        <w:rPr>
+          <w:lang w:val="nl-NL"/>
+        </w:rPr>
+        <w:t xml:space="preserve"> idee en denken dat het in de toekomst goed zal aanslaan.</w:t>
+      </w:r>
+    </w:p>
+    <w:p>
+      <w:pPr>
+        <w:pStyle w:val="Kop1"/>
+        <w:rPr>
+          <w:lang w:val="nl-NL"/>
+        </w:rPr>
+      </w:pPr>
+      <w:bookmarkStart w:id="4" w:name="_Toc507062257"/>
+      <w:r>
+        <w:rPr>
+          <w:lang w:val="nl-NL"/>
+        </w:rPr>
+        <w:t>De gewenste klantsituatie</w:t>
+      </w:r>
+      <w:bookmarkEnd w:id="4"/>
+    </w:p>
+    <w:p>
+      <w:pPr>
+        <w:rPr>
+          <w:lang w:val="nl-NL"/>
+        </w:rPr>
+      </w:pPr>
+      <w:r>
+        <w:rPr>
+          <w:lang w:val="nl-NL"/>
+        </w:rPr>
+        <w:t>Een applicatie die kan worden gebruikt om de dichtstbijzijnde keten te vinden.</w:t>
+      </w:r>
+    </w:p>
+    <w:p>
+      <w:pPr>
+        <w:pStyle w:val="Kop1"/>
+        <w:rPr>
+          <w:lang w:val="nl-NL"/>
+        </w:rPr>
+      </w:pPr>
+      <w:bookmarkStart w:id="5" w:name="_Toc507062258"/>
+      <w:r>
+        <w:rPr>
+          <w:lang w:val="nl-NL"/>
+        </w:rPr>
+        <w:t>Het aanbod</w:t>
+      </w:r>
+      <w:bookmarkEnd w:id="5"/>
+    </w:p>
+    <w:p>
+      <w:pPr>
+        <w:pStyle w:val="Kop1"/>
+        <w:rPr>
+          <w:lang w:val="nl-NL"/>
+        </w:rPr>
+      </w:pPr>
+      <w:bookmarkStart w:id="6" w:name="_Toc507062259"/>
+      <w:r>
+        <w:rPr>
+          <w:lang w:val="nl-NL"/>
+        </w:rPr>
+        <w:t>Uitvoerders</w:t>
+      </w:r>
+      <w:bookmarkEnd w:id="6"/>
+    </w:p>
+    <w:p>
+      <w:pPr>
+        <w:rPr>
+          <w:lang w:val="nl-NL"/>
+        </w:rPr>
+      </w:pPr>
+      <w:r>
+        <w:rPr>
+          <w:lang w:val="nl-NL"/>
+        </w:rPr>
+        <w:t>Dit project zal worden uitgevoerd door twee personen. Deze personen zijn: Tim Reniers en Kenley Strik</w:t>
+      </w:r>
+      <w:r>
+        <w:rPr>
+          <w:lang w:val="nl-NL"/>
+        </w:rPr>
+        <w:t>.</w:t>
+      </w:r>
+      <w:bookmarkStart w:id="7" w:name="_GoBack"/>
+      <w:bookmarkEnd w:id="7"/>
+    </w:p>
+    <w:p>
+      <w:pPr>
+        <w:pStyle w:val="Kop1"/>
+        <w:rPr>
+          <w:lang w:val="nl-NL"/>
+        </w:rPr>
+      </w:pPr>
+      <w:bookmarkStart w:id="8" w:name="_Toc507062260"/>
+      <w:r>
+        <w:rPr>
+          <w:lang w:val="nl-NL"/>
+        </w:rPr>
+        <w:t>Planning</w:t>
+      </w:r>
+      <w:bookmarkEnd w:id="8"/>
+    </w:p>
+    <w:p>
+      <w:pPr>
+        <w:rPr>
+          <w:lang w:val="nl-NL"/>
+        </w:rPr>
+      </w:pPr>
     </w:p>
     <w:p>
       <w:pPr>
@@ -1160,128 +2080,19 @@
     </w:p>
     <w:p>
       <w:pPr>
-        <w:spacing w:line="259" w:lineRule="auto"/>
-        <w:rPr>
-          <w:rFonts w:asciiTheme="majorHAnsi" w:eastAsiaTheme="majorEastAsia" w:hAnsiTheme="majorHAnsi" w:cstheme="majorBidi"/>
-          <w:color w:val="2F5496" w:themeColor="accent1" w:themeShade="BF"/>
-          <w:sz w:val="32"/>
-          <w:szCs w:val="32"/>
-          <w:lang w:val="nl-NL"/>
-        </w:rPr>
-      </w:pPr>
-    </w:p>
-    <w:p>
-      <w:pPr>
-        <w:spacing w:line="259" w:lineRule="auto"/>
-        <w:rPr>
-          <w:rFonts w:asciiTheme="majorHAnsi" w:eastAsiaTheme="majorEastAsia" w:hAnsiTheme="majorHAnsi" w:cstheme="majorBidi"/>
-          <w:color w:val="2F5496" w:themeColor="accent1" w:themeShade="BF"/>
-          <w:sz w:val="32"/>
-          <w:szCs w:val="32"/>
-          <w:lang w:val="nl-NL"/>
-        </w:rPr>
-      </w:pPr>
-    </w:p>
-    <w:p>
-      <w:pPr>
-        <w:spacing w:line="259" w:lineRule="auto"/>
-        <w:rPr>
-          <w:rFonts w:asciiTheme="majorHAnsi" w:eastAsiaTheme="majorEastAsia" w:hAnsiTheme="majorHAnsi" w:cstheme="majorBidi"/>
-          <w:color w:val="2F5496" w:themeColor="accent1" w:themeShade="BF"/>
-          <w:sz w:val="32"/>
-          <w:szCs w:val="32"/>
-          <w:lang w:val="nl-NL"/>
-        </w:rPr>
-      </w:pPr>
-    </w:p>
-    <w:p>
-      <w:pPr>
-        <w:spacing w:line="259" w:lineRule="auto"/>
-        <w:rPr>
-          <w:rFonts w:asciiTheme="majorHAnsi" w:eastAsiaTheme="majorEastAsia" w:hAnsiTheme="majorHAnsi" w:cstheme="majorBidi"/>
-          <w:color w:val="2F5496" w:themeColor="accent1" w:themeShade="BF"/>
-          <w:sz w:val="32"/>
-          <w:szCs w:val="32"/>
-          <w:lang w:val="nl-NL"/>
-        </w:rPr>
-      </w:pPr>
-    </w:p>
-    <w:p>
-      <w:pPr>
-        <w:spacing w:line="259" w:lineRule="auto"/>
-        <w:rPr>
-          <w:rFonts w:asciiTheme="majorHAnsi" w:eastAsiaTheme="majorEastAsia" w:hAnsiTheme="majorHAnsi" w:cstheme="majorBidi"/>
-          <w:color w:val="2F5496" w:themeColor="accent1" w:themeShade="BF"/>
-          <w:sz w:val="32"/>
-          <w:szCs w:val="32"/>
-          <w:lang w:val="nl-NL"/>
-        </w:rPr>
-      </w:pPr>
-    </w:p>
-    <w:p>
-      <w:pPr>
-        <w:spacing w:line="259" w:lineRule="auto"/>
-        <w:rPr>
-          <w:rFonts w:asciiTheme="majorHAnsi" w:eastAsiaTheme="majorEastAsia" w:hAnsiTheme="majorHAnsi" w:cstheme="majorBidi"/>
-          <w:color w:val="2F5496" w:themeColor="accent1" w:themeShade="BF"/>
-          <w:sz w:val="32"/>
-          <w:szCs w:val="32"/>
-          <w:lang w:val="nl-NL"/>
-        </w:rPr>
-      </w:pPr>
-    </w:p>
-    <w:p>
-      <w:pPr>
-        <w:spacing w:line="259" w:lineRule="auto"/>
-        <w:rPr>
-          <w:rFonts w:asciiTheme="majorHAnsi" w:eastAsiaTheme="majorEastAsia" w:hAnsiTheme="majorHAnsi" w:cstheme="majorBidi"/>
-          <w:color w:val="2F5496" w:themeColor="accent1" w:themeShade="BF"/>
-          <w:sz w:val="32"/>
-          <w:szCs w:val="32"/>
-          <w:lang w:val="nl-NL"/>
-        </w:rPr>
-      </w:pPr>
-    </w:p>
-    <w:p>
-      <w:pPr>
-        <w:spacing w:line="259" w:lineRule="auto"/>
-        <w:rPr>
-          <w:rFonts w:asciiTheme="majorHAnsi" w:eastAsiaTheme="majorEastAsia" w:hAnsiTheme="majorHAnsi" w:cstheme="majorBidi"/>
-          <w:color w:val="2F5496" w:themeColor="accent1" w:themeShade="BF"/>
-          <w:sz w:val="32"/>
-          <w:szCs w:val="32"/>
-          <w:lang w:val="nl-NL"/>
-        </w:rPr>
-      </w:pPr>
-    </w:p>
-    <w:p>
-      <w:pPr>
-        <w:spacing w:line="259" w:lineRule="auto"/>
-        <w:rPr>
-          <w:rFonts w:asciiTheme="majorHAnsi" w:eastAsiaTheme="majorEastAsia" w:hAnsiTheme="majorHAnsi" w:cstheme="majorBidi"/>
-          <w:color w:val="2F5496" w:themeColor="accent1" w:themeShade="BF"/>
-          <w:sz w:val="32"/>
-          <w:szCs w:val="32"/>
-          <w:lang w:val="nl-NL"/>
-        </w:rPr>
-      </w:pPr>
-    </w:p>
-    <w:p>
-      <w:pPr>
         <w:pStyle w:val="Kop1"/>
         <w:rPr>
           <w:lang w:val="nl-NL"/>
         </w:rPr>
       </w:pPr>
-      <w:bookmarkStart w:id="2" w:name="_Toc506890324"/>
-      <w:r>
-        <w:rPr>
-          <w:lang w:val="nl-NL"/>
-        </w:rPr>
-        <w:lastRenderedPageBreak/>
+      <w:bookmarkStart w:id="9" w:name="_Toc507062261"/>
+      <w:r>
+        <w:rPr>
+          <w:lang w:val="nl-NL"/>
+        </w:rPr>
         <w:t>Offerte</w:t>
       </w:r>
-      <w:bookmarkEnd w:id="2"/>
+      <w:bookmarkEnd w:id="9"/>
     </w:p>
     <w:p>
       <w:pPr>
@@ -1572,41 +2383,14 @@
                                 <w:rPr>
                                   <w:lang w:val="nl-NL"/>
                                 </w:rPr>
-                                <w:t xml:space="preserve">Tim </w:t>
-                              </w:r>
-                              <w:proofErr w:type="spellStart"/>
-                              <w:r>
-                                <w:rPr>
-                                  <w:lang w:val="nl-NL"/>
-                                </w:rPr>
-                                <w:t>Reniers</w:t>
-                              </w:r>
-                              <w:proofErr w:type="spellEnd"/>
-                              <w:r>
-                                <w:rPr>
-                                  <w:lang w:val="nl-NL"/>
-                                </w:rPr>
-                                <w:t xml:space="preserve"> &amp; Kenley Strik</w:t>
+                                <w:t>Tim Reniers &amp; Kenley Strik</w:t>
                               </w:r>
                               <w:r>
                                 <w:rPr>
                                   <w:lang w:val="nl-NL"/>
                                 </w:rPr>
                                 <w:br/>
-                              </w:r>
-                              <w:proofErr w:type="spellStart"/>
-                              <w:r>
-                                <w:rPr>
-                                  <w:lang w:val="nl-NL"/>
-                                </w:rPr>
-                                <w:t>Terheijdenseweg</w:t>
-                              </w:r>
-                              <w:proofErr w:type="spellEnd"/>
-                              <w:r>
-                                <w:rPr>
-                                  <w:lang w:val="nl-NL"/>
-                                </w:rPr>
-                                <w:t xml:space="preserve"> 350</w:t>
+                                <w:t>Terheijdenseweg 350</w:t>
                               </w:r>
                               <w:r>
                                 <w:rPr>
@@ -2139,29 +2923,8 @@
           <w:lang w:val="nl-NL"/>
         </w:rPr>
         <w:tab/>
-        <w:t xml:space="preserve">: </w:t>
-      </w:r>
-      <w:proofErr w:type="spellStart"/>
-      <w:r>
-        <w:rPr>
-          <w:lang w:val="nl-NL"/>
-        </w:rPr>
-        <w:t>Foodfast</w:t>
-      </w:r>
-      <w:proofErr w:type="spellEnd"/>
-      <w:r>
-        <w:rPr>
-          <w:lang w:val="nl-NL"/>
-        </w:rPr>
-        <w:t xml:space="preserve"> Applicatie</w:t>
-      </w:r>
-    </w:p>
-    <w:p>
-      <w:pPr>
-        <w:rPr>
-          <w:lang w:val="nl-NL"/>
-        </w:rPr>
-      </w:pPr>
+        <w:t>: Foodfast Applicatie</w:t>
+      </w:r>
     </w:p>
     <w:p>
       <w:pPr>
@@ -2320,11 +3083,74 @@
                 <w:lang w:val="nl-NL"/>
               </w:rPr>
             </w:pPr>
+            <w:r>
+              <w:rPr>
+                <w:lang w:val="nl-NL"/>
+              </w:rPr>
+              <w:t>144</w:t>
+            </w:r>
           </w:p>
         </w:tc>
         <w:tc>
           <w:tcPr>
             <w:tcW w:w="4536" w:type="dxa"/>
+          </w:tcPr>
+          <w:p>
+            <w:pPr>
+              <w:cnfStyle w:val="000000100000" w:firstRow="0" w:lastRow="0" w:firstColumn="0" w:lastColumn="0" w:oddVBand="0" w:evenVBand="0" w:oddHBand="1" w:evenHBand="0" w:firstRowFirstColumn="0" w:firstRowLastColumn="0" w:lastRowFirstColumn="0" w:lastRowLastColumn="0"/>
+              <w:rPr>
+                <w:lang w:val="nl-NL"/>
+              </w:rPr>
+            </w:pPr>
+            <w:r>
+              <w:rPr>
+                <w:lang w:val="nl-NL"/>
+              </w:rPr>
+              <w:t>Werkuren</w:t>
+            </w:r>
+          </w:p>
+        </w:tc>
+        <w:tc>
+          <w:tcPr>
+            <w:tcW w:w="425" w:type="dxa"/>
+          </w:tcPr>
+          <w:p>
+            <w:pPr>
+              <w:cnfStyle w:val="000000100000" w:firstRow="0" w:lastRow="0" w:firstColumn="0" w:lastColumn="0" w:oddVBand="0" w:evenVBand="0" w:oddHBand="1" w:evenHBand="0" w:firstRowFirstColumn="0" w:firstRowLastColumn="0" w:lastRowFirstColumn="0" w:lastRowLastColumn="0"/>
+              <w:rPr>
+                <w:lang w:val="nl-NL"/>
+              </w:rPr>
+            </w:pPr>
+            <w:r>
+              <w:rPr>
+                <w:lang w:val="nl-NL"/>
+              </w:rPr>
+              <w:t>€</w:t>
+            </w:r>
+          </w:p>
+        </w:tc>
+        <w:tc>
+          <w:tcPr>
+            <w:tcW w:w="1134" w:type="dxa"/>
+          </w:tcPr>
+          <w:p>
+            <w:pPr>
+              <w:cnfStyle w:val="000000100000" w:firstRow="0" w:lastRow="0" w:firstColumn="0" w:lastColumn="0" w:oddVBand="0" w:evenVBand="0" w:oddHBand="1" w:evenHBand="0" w:firstRowFirstColumn="0" w:firstRowLastColumn="0" w:lastRowFirstColumn="0" w:lastRowLastColumn="0"/>
+              <w:rPr>
+                <w:lang w:val="nl-NL"/>
+              </w:rPr>
+            </w:pPr>
+            <w:r>
+              <w:rPr>
+                <w:lang w:val="nl-NL"/>
+              </w:rPr>
+              <w:t>40,-</w:t>
+            </w:r>
+          </w:p>
+        </w:tc>
+        <w:tc>
+          <w:tcPr>
+            <w:tcW w:w="709" w:type="dxa"/>
           </w:tcPr>
           <w:p>
             <w:pPr>
@@ -2356,6 +3182,216 @@
         </w:tc>
         <w:tc>
           <w:tcPr>
+            <w:tcW w:w="1133" w:type="dxa"/>
+          </w:tcPr>
+          <w:p>
+            <w:pPr>
+              <w:cnfStyle w:val="000000100000" w:firstRow="0" w:lastRow="0" w:firstColumn="0" w:lastColumn="0" w:oddVBand="0" w:evenVBand="0" w:oddHBand="1" w:evenHBand="0" w:firstRowFirstColumn="0" w:firstRowLastColumn="0" w:lastRowFirstColumn="0" w:lastRowLastColumn="0"/>
+              <w:rPr>
+                <w:lang w:val="nl-NL"/>
+              </w:rPr>
+            </w:pPr>
+            <w:r>
+              <w:rPr>
+                <w:lang w:val="nl-NL"/>
+              </w:rPr>
+              <w:t>2880,-</w:t>
+            </w:r>
+          </w:p>
+        </w:tc>
+      </w:tr>
+      <w:tr>
+        <w:tc>
+          <w:tcPr>
+            <w:cnfStyle w:val="001000000000" w:firstRow="0" w:lastRow="0" w:firstColumn="1" w:lastColumn="0" w:oddVBand="0" w:evenVBand="0" w:oddHBand="0" w:evenHBand="0" w:firstRowFirstColumn="0" w:firstRowLastColumn="0" w:lastRowFirstColumn="0" w:lastRowLastColumn="0"/>
+            <w:tcW w:w="988" w:type="dxa"/>
+          </w:tcPr>
+          <w:p>
+            <w:pPr>
+              <w:rPr>
+                <w:lang w:val="nl-NL"/>
+              </w:rPr>
+            </w:pPr>
+            <w:r>
+              <w:rPr>
+                <w:lang w:val="nl-NL"/>
+              </w:rPr>
+              <w:t>1</w:t>
+            </w:r>
+          </w:p>
+        </w:tc>
+        <w:tc>
+          <w:tcPr>
+            <w:tcW w:w="4536" w:type="dxa"/>
+          </w:tcPr>
+          <w:p>
+            <w:pPr>
+              <w:cnfStyle w:val="000000000000" w:firstRow="0" w:lastRow="0" w:firstColumn="0" w:lastColumn="0" w:oddVBand="0" w:evenVBand="0" w:oddHBand="0" w:evenHBand="0" w:firstRowFirstColumn="0" w:firstRowLastColumn="0" w:lastRowFirstColumn="0" w:lastRowLastColumn="0"/>
+              <w:rPr>
+                <w:lang w:val="nl-NL"/>
+              </w:rPr>
+            </w:pPr>
+            <w:r>
+              <w:rPr>
+                <w:lang w:val="nl-NL"/>
+              </w:rPr>
+              <w:t>Voorbereidingen</w:t>
+            </w:r>
+          </w:p>
+        </w:tc>
+        <w:tc>
+          <w:tcPr>
+            <w:tcW w:w="425" w:type="dxa"/>
+          </w:tcPr>
+          <w:p>
+            <w:pPr>
+              <w:cnfStyle w:val="000000000000" w:firstRow="0" w:lastRow="0" w:firstColumn="0" w:lastColumn="0" w:oddVBand="0" w:evenVBand="0" w:oddHBand="0" w:evenHBand="0" w:firstRowFirstColumn="0" w:firstRowLastColumn="0" w:lastRowFirstColumn="0" w:lastRowLastColumn="0"/>
+              <w:rPr>
+                <w:lang w:val="nl-NL"/>
+              </w:rPr>
+            </w:pPr>
+            <w:r>
+              <w:rPr>
+                <w:lang w:val="nl-NL"/>
+              </w:rPr>
+              <w:t>€</w:t>
+            </w:r>
+          </w:p>
+        </w:tc>
+        <w:tc>
+          <w:tcPr>
+            <w:tcW w:w="1134" w:type="dxa"/>
+          </w:tcPr>
+          <w:p>
+            <w:pPr>
+              <w:cnfStyle w:val="000000000000" w:firstRow="0" w:lastRow="0" w:firstColumn="0" w:lastColumn="0" w:oddVBand="0" w:evenVBand="0" w:oddHBand="0" w:evenHBand="0" w:firstRowFirstColumn="0" w:firstRowLastColumn="0" w:lastRowFirstColumn="0" w:lastRowLastColumn="0"/>
+              <w:rPr>
+                <w:lang w:val="nl-NL"/>
+              </w:rPr>
+            </w:pPr>
+            <w:r>
+              <w:rPr>
+                <w:lang w:val="nl-NL"/>
+              </w:rPr>
+              <w:t>50,-</w:t>
+            </w:r>
+          </w:p>
+        </w:tc>
+        <w:tc>
+          <w:tcPr>
+            <w:tcW w:w="709" w:type="dxa"/>
+          </w:tcPr>
+          <w:p>
+            <w:pPr>
+              <w:cnfStyle w:val="000000000000" w:firstRow="0" w:lastRow="0" w:firstColumn="0" w:lastColumn="0" w:oddVBand="0" w:evenVBand="0" w:oddHBand="0" w:evenHBand="0" w:firstRowFirstColumn="0" w:firstRowLastColumn="0" w:lastRowFirstColumn="0" w:lastRowLastColumn="0"/>
+              <w:rPr>
+                <w:lang w:val="nl-NL"/>
+              </w:rPr>
+            </w:pPr>
+          </w:p>
+        </w:tc>
+        <w:tc>
+          <w:tcPr>
+            <w:tcW w:w="425" w:type="dxa"/>
+          </w:tcPr>
+          <w:p>
+            <w:pPr>
+              <w:cnfStyle w:val="000000000000" w:firstRow="0" w:lastRow="0" w:firstColumn="0" w:lastColumn="0" w:oddVBand="0" w:evenVBand="0" w:oddHBand="0" w:evenHBand="0" w:firstRowFirstColumn="0" w:firstRowLastColumn="0" w:lastRowFirstColumn="0" w:lastRowLastColumn="0"/>
+              <w:rPr>
+                <w:lang w:val="nl-NL"/>
+              </w:rPr>
+            </w:pPr>
+            <w:r>
+              <w:rPr>
+                <w:lang w:val="nl-NL"/>
+              </w:rPr>
+              <w:t>€</w:t>
+            </w:r>
+          </w:p>
+        </w:tc>
+        <w:tc>
+          <w:tcPr>
+            <w:tcW w:w="1133" w:type="dxa"/>
+          </w:tcPr>
+          <w:p>
+            <w:pPr>
+              <w:cnfStyle w:val="000000000000" w:firstRow="0" w:lastRow="0" w:firstColumn="0" w:lastColumn="0" w:oddVBand="0" w:evenVBand="0" w:oddHBand="0" w:evenHBand="0" w:firstRowFirstColumn="0" w:firstRowLastColumn="0" w:lastRowFirstColumn="0" w:lastRowLastColumn="0"/>
+              <w:rPr>
+                <w:lang w:val="nl-NL"/>
+              </w:rPr>
+            </w:pPr>
+            <w:r>
+              <w:rPr>
+                <w:lang w:val="nl-NL"/>
+              </w:rPr>
+              <w:t>50,-</w:t>
+            </w:r>
+          </w:p>
+        </w:tc>
+      </w:tr>
+      <w:tr>
+        <w:trPr>
+          <w:cnfStyle w:val="000000100000" w:firstRow="0" w:lastRow="0" w:firstColumn="0" w:lastColumn="0" w:oddVBand="0" w:evenVBand="0" w:oddHBand="1" w:evenHBand="0" w:firstRowFirstColumn="0" w:firstRowLastColumn="0" w:lastRowFirstColumn="0" w:lastRowLastColumn="0"/>
+        </w:trPr>
+        <w:tc>
+          <w:tcPr>
+            <w:cnfStyle w:val="001000000000" w:firstRow="0" w:lastRow="0" w:firstColumn="1" w:lastColumn="0" w:oddVBand="0" w:evenVBand="0" w:oddHBand="0" w:evenHBand="0" w:firstRowFirstColumn="0" w:firstRowLastColumn="0" w:lastRowFirstColumn="0" w:lastRowLastColumn="0"/>
+            <w:tcW w:w="988" w:type="dxa"/>
+          </w:tcPr>
+          <w:p>
+            <w:pPr>
+              <w:rPr>
+                <w:lang w:val="nl-NL"/>
+              </w:rPr>
+            </w:pPr>
+            <w:r>
+              <w:rPr>
+                <w:lang w:val="nl-NL"/>
+              </w:rPr>
+              <w:t>1</w:t>
+            </w:r>
+          </w:p>
+        </w:tc>
+        <w:tc>
+          <w:tcPr>
+            <w:tcW w:w="4536" w:type="dxa"/>
+          </w:tcPr>
+          <w:p>
+            <w:pPr>
+              <w:cnfStyle w:val="000000100000" w:firstRow="0" w:lastRow="0" w:firstColumn="0" w:lastColumn="0" w:oddVBand="0" w:evenVBand="0" w:oddHBand="1" w:evenHBand="0" w:firstRowFirstColumn="0" w:firstRowLastColumn="0" w:lastRowFirstColumn="0" w:lastRowLastColumn="0"/>
+              <w:rPr>
+                <w:lang w:val="nl-NL"/>
+              </w:rPr>
+            </w:pPr>
+            <w:r>
+              <w:rPr>
+                <w:lang w:val="nl-NL"/>
+              </w:rPr>
+              <w:t>Database + 1 Jaar onderhoud</w:t>
+            </w:r>
+          </w:p>
+        </w:tc>
+        <w:tc>
+          <w:tcPr>
+            <w:tcW w:w="425" w:type="dxa"/>
+          </w:tcPr>
+          <w:p>
+            <w:pPr>
+              <w:cnfStyle w:val="000000100000" w:firstRow="0" w:lastRow="0" w:firstColumn="0" w:lastColumn="0" w:oddVBand="0" w:evenVBand="0" w:oddHBand="1" w:evenHBand="0" w:firstRowFirstColumn="0" w:firstRowLastColumn="0" w:lastRowFirstColumn="0" w:lastRowLastColumn="0"/>
+              <w:rPr>
+                <w:lang w:val="nl-NL"/>
+              </w:rPr>
+            </w:pPr>
+            <w:r>
+              <w:rPr>
+                <w:lang w:val="nl-NL"/>
+              </w:rPr>
+              <w:t>€</w:t>
+            </w:r>
+          </w:p>
+        </w:tc>
+        <w:tc>
+          <w:tcPr>
             <w:tcW w:w="1134" w:type="dxa"/>
           </w:tcPr>
           <w:p>
@@ -2365,6 +3401,12 @@
                 <w:lang w:val="nl-NL"/>
               </w:rPr>
             </w:pPr>
+            <w:r>
+              <w:rPr>
+                <w:lang w:val="nl-NL"/>
+              </w:rPr>
+              <w:t>50,-</w:t>
+            </w:r>
           </w:p>
         </w:tc>
         <w:tc>
@@ -2410,6 +3452,273 @@
                 <w:lang w:val="nl-NL"/>
               </w:rPr>
             </w:pPr>
+            <w:r>
+              <w:rPr>
+                <w:lang w:val="nl-NL"/>
+              </w:rPr>
+              <w:t>50,-</w:t>
+            </w:r>
+          </w:p>
+        </w:tc>
+      </w:tr>
+      <w:tr>
+        <w:tc>
+          <w:tcPr>
+            <w:cnfStyle w:val="001000000000" w:firstRow="0" w:lastRow="0" w:firstColumn="1" w:lastColumn="0" w:oddVBand="0" w:evenVBand="0" w:oddHBand="0" w:evenHBand="0" w:firstRowFirstColumn="0" w:firstRowLastColumn="0" w:lastRowFirstColumn="0" w:lastRowLastColumn="0"/>
+            <w:tcW w:w="988" w:type="dxa"/>
+          </w:tcPr>
+          <w:p>
+            <w:pPr>
+              <w:rPr>
+                <w:lang w:val="nl-NL"/>
+              </w:rPr>
+            </w:pPr>
+            <w:r>
+              <w:rPr>
+                <w:lang w:val="nl-NL"/>
+              </w:rPr>
+              <w:t>1</w:t>
+            </w:r>
+          </w:p>
+        </w:tc>
+        <w:tc>
+          <w:tcPr>
+            <w:tcW w:w="4536" w:type="dxa"/>
+          </w:tcPr>
+          <w:p>
+            <w:pPr>
+              <w:cnfStyle w:val="000000000000" w:firstRow="0" w:lastRow="0" w:firstColumn="0" w:lastColumn="0" w:oddVBand="0" w:evenVBand="0" w:oddHBand="0" w:evenHBand="0" w:firstRowFirstColumn="0" w:firstRowLastColumn="0" w:lastRowFirstColumn="0" w:lastRowLastColumn="0"/>
+              <w:rPr>
+                <w:lang w:val="nl-NL"/>
+              </w:rPr>
+            </w:pPr>
+            <w:r>
+              <w:rPr>
+                <w:lang w:val="nl-NL"/>
+              </w:rPr>
+              <w:t>Release naar appstore</w:t>
+            </w:r>
+          </w:p>
+        </w:tc>
+        <w:tc>
+          <w:tcPr>
+            <w:tcW w:w="425" w:type="dxa"/>
+          </w:tcPr>
+          <w:p>
+            <w:pPr>
+              <w:cnfStyle w:val="000000000000" w:firstRow="0" w:lastRow="0" w:firstColumn="0" w:lastColumn="0" w:oddVBand="0" w:evenVBand="0" w:oddHBand="0" w:evenHBand="0" w:firstRowFirstColumn="0" w:firstRowLastColumn="0" w:lastRowFirstColumn="0" w:lastRowLastColumn="0"/>
+              <w:rPr>
+                <w:lang w:val="nl-NL"/>
+              </w:rPr>
+            </w:pPr>
+            <w:r>
+              <w:rPr>
+                <w:lang w:val="nl-NL"/>
+              </w:rPr>
+              <w:t>€</w:t>
+            </w:r>
+          </w:p>
+        </w:tc>
+        <w:tc>
+          <w:tcPr>
+            <w:tcW w:w="1134" w:type="dxa"/>
+          </w:tcPr>
+          <w:p>
+            <w:pPr>
+              <w:cnfStyle w:val="000000000000" w:firstRow="0" w:lastRow="0" w:firstColumn="0" w:lastColumn="0" w:oddVBand="0" w:evenVBand="0" w:oddHBand="0" w:evenHBand="0" w:firstRowFirstColumn="0" w:firstRowLastColumn="0" w:lastRowFirstColumn="0" w:lastRowLastColumn="0"/>
+              <w:rPr>
+                <w:lang w:val="nl-NL"/>
+              </w:rPr>
+            </w:pPr>
+            <w:r>
+              <w:rPr>
+                <w:lang w:val="nl-NL"/>
+              </w:rPr>
+              <w:t>100,-</w:t>
+            </w:r>
+          </w:p>
+        </w:tc>
+        <w:tc>
+          <w:tcPr>
+            <w:tcW w:w="709" w:type="dxa"/>
+          </w:tcPr>
+          <w:p>
+            <w:pPr>
+              <w:cnfStyle w:val="000000000000" w:firstRow="0" w:lastRow="0" w:firstColumn="0" w:lastColumn="0" w:oddVBand="0" w:evenVBand="0" w:oddHBand="0" w:evenHBand="0" w:firstRowFirstColumn="0" w:firstRowLastColumn="0" w:lastRowFirstColumn="0" w:lastRowLastColumn="0"/>
+              <w:rPr>
+                <w:lang w:val="nl-NL"/>
+              </w:rPr>
+            </w:pPr>
+          </w:p>
+        </w:tc>
+        <w:tc>
+          <w:tcPr>
+            <w:tcW w:w="425" w:type="dxa"/>
+          </w:tcPr>
+          <w:p>
+            <w:pPr>
+              <w:cnfStyle w:val="000000000000" w:firstRow="0" w:lastRow="0" w:firstColumn="0" w:lastColumn="0" w:oddVBand="0" w:evenVBand="0" w:oddHBand="0" w:evenHBand="0" w:firstRowFirstColumn="0" w:firstRowLastColumn="0" w:lastRowFirstColumn="0" w:lastRowLastColumn="0"/>
+              <w:rPr>
+                <w:lang w:val="nl-NL"/>
+              </w:rPr>
+            </w:pPr>
+            <w:r>
+              <w:rPr>
+                <w:lang w:val="nl-NL"/>
+              </w:rPr>
+              <w:t>€</w:t>
+            </w:r>
+          </w:p>
+        </w:tc>
+        <w:tc>
+          <w:tcPr>
+            <w:tcW w:w="1133" w:type="dxa"/>
+          </w:tcPr>
+          <w:p>
+            <w:pPr>
+              <w:cnfStyle w:val="000000000000" w:firstRow="0" w:lastRow="0" w:firstColumn="0" w:lastColumn="0" w:oddVBand="0" w:evenVBand="0" w:oddHBand="0" w:evenHBand="0" w:firstRowFirstColumn="0" w:firstRowLastColumn="0" w:lastRowFirstColumn="0" w:lastRowLastColumn="0"/>
+              <w:rPr>
+                <w:lang w:val="nl-NL"/>
+              </w:rPr>
+            </w:pPr>
+            <w:r>
+              <w:rPr>
+                <w:lang w:val="nl-NL"/>
+              </w:rPr>
+              <w:t>100,-</w:t>
+            </w:r>
+          </w:p>
+        </w:tc>
+      </w:tr>
+      <w:tr>
+        <w:trPr>
+          <w:cnfStyle w:val="000000100000" w:firstRow="0" w:lastRow="0" w:firstColumn="0" w:lastColumn="0" w:oddVBand="0" w:evenVBand="0" w:oddHBand="1" w:evenHBand="0" w:firstRowFirstColumn="0" w:firstRowLastColumn="0" w:lastRowFirstColumn="0" w:lastRowLastColumn="0"/>
+        </w:trPr>
+        <w:tc>
+          <w:tcPr>
+            <w:cnfStyle w:val="001000000000" w:firstRow="0" w:lastRow="0" w:firstColumn="1" w:lastColumn="0" w:oddVBand="0" w:evenVBand="0" w:oddHBand="0" w:evenHBand="0" w:firstRowFirstColumn="0" w:firstRowLastColumn="0" w:lastRowFirstColumn="0" w:lastRowLastColumn="0"/>
+            <w:tcW w:w="988" w:type="dxa"/>
+          </w:tcPr>
+          <w:p>
+            <w:pPr>
+              <w:rPr>
+                <w:lang w:val="nl-NL"/>
+              </w:rPr>
+            </w:pPr>
+            <w:r>
+              <w:rPr>
+                <w:lang w:val="nl-NL"/>
+              </w:rPr>
+              <w:t>1</w:t>
+            </w:r>
+          </w:p>
+        </w:tc>
+        <w:tc>
+          <w:tcPr>
+            <w:tcW w:w="4536" w:type="dxa"/>
+          </w:tcPr>
+          <w:p>
+            <w:pPr>
+              <w:cnfStyle w:val="000000100000" w:firstRow="0" w:lastRow="0" w:firstColumn="0" w:lastColumn="0" w:oddVBand="0" w:evenVBand="0" w:oddHBand="1" w:evenHBand="0" w:firstRowFirstColumn="0" w:firstRowLastColumn="0" w:lastRowFirstColumn="0" w:lastRowLastColumn="0"/>
+              <w:rPr>
+                <w:lang w:val="nl-NL"/>
+              </w:rPr>
+            </w:pPr>
+            <w:r>
+              <w:rPr>
+                <w:lang w:val="nl-NL"/>
+              </w:rPr>
+              <w:t>Registratie kosten</w:t>
+            </w:r>
+          </w:p>
+        </w:tc>
+        <w:tc>
+          <w:tcPr>
+            <w:tcW w:w="425" w:type="dxa"/>
+          </w:tcPr>
+          <w:p>
+            <w:pPr>
+              <w:cnfStyle w:val="000000100000" w:firstRow="0" w:lastRow="0" w:firstColumn="0" w:lastColumn="0" w:oddVBand="0" w:evenVBand="0" w:oddHBand="1" w:evenHBand="0" w:firstRowFirstColumn="0" w:firstRowLastColumn="0" w:lastRowFirstColumn="0" w:lastRowLastColumn="0"/>
+              <w:rPr>
+                <w:lang w:val="nl-NL"/>
+              </w:rPr>
+            </w:pPr>
+            <w:r>
+              <w:rPr>
+                <w:lang w:val="nl-NL"/>
+              </w:rPr>
+              <w:t>€</w:t>
+            </w:r>
+          </w:p>
+        </w:tc>
+        <w:tc>
+          <w:tcPr>
+            <w:tcW w:w="1134" w:type="dxa"/>
+          </w:tcPr>
+          <w:p>
+            <w:pPr>
+              <w:cnfStyle w:val="000000100000" w:firstRow="0" w:lastRow="0" w:firstColumn="0" w:lastColumn="0" w:oddVBand="0" w:evenVBand="0" w:oddHBand="1" w:evenHBand="0" w:firstRowFirstColumn="0" w:firstRowLastColumn="0" w:lastRowFirstColumn="0" w:lastRowLastColumn="0"/>
+              <w:rPr>
+                <w:lang w:val="nl-NL"/>
+              </w:rPr>
+            </w:pPr>
+            <w:r>
+              <w:rPr>
+                <w:lang w:val="nl-NL"/>
+              </w:rPr>
+              <w:t>150,-</w:t>
+            </w:r>
+          </w:p>
+        </w:tc>
+        <w:tc>
+          <w:tcPr>
+            <w:tcW w:w="709" w:type="dxa"/>
+          </w:tcPr>
+          <w:p>
+            <w:pPr>
+              <w:cnfStyle w:val="000000100000" w:firstRow="0" w:lastRow="0" w:firstColumn="0" w:lastColumn="0" w:oddVBand="0" w:evenVBand="0" w:oddHBand="1" w:evenHBand="0" w:firstRowFirstColumn="0" w:firstRowLastColumn="0" w:lastRowFirstColumn="0" w:lastRowLastColumn="0"/>
+              <w:rPr>
+                <w:lang w:val="nl-NL"/>
+              </w:rPr>
+            </w:pPr>
+          </w:p>
+        </w:tc>
+        <w:tc>
+          <w:tcPr>
+            <w:tcW w:w="425" w:type="dxa"/>
+          </w:tcPr>
+          <w:p>
+            <w:pPr>
+              <w:cnfStyle w:val="000000100000" w:firstRow="0" w:lastRow="0" w:firstColumn="0" w:lastColumn="0" w:oddVBand="0" w:evenVBand="0" w:oddHBand="1" w:evenHBand="0" w:firstRowFirstColumn="0" w:firstRowLastColumn="0" w:lastRowFirstColumn="0" w:lastRowLastColumn="0"/>
+              <w:rPr>
+                <w:lang w:val="nl-NL"/>
+              </w:rPr>
+            </w:pPr>
+            <w:r>
+              <w:rPr>
+                <w:lang w:val="nl-NL"/>
+              </w:rPr>
+              <w:t>€</w:t>
+            </w:r>
+          </w:p>
+        </w:tc>
+        <w:tc>
+          <w:tcPr>
+            <w:tcW w:w="1133" w:type="dxa"/>
+          </w:tcPr>
+          <w:p>
+            <w:pPr>
+              <w:cnfStyle w:val="000000100000" w:firstRow="0" w:lastRow="0" w:firstColumn="0" w:lastColumn="0" w:oddVBand="0" w:evenVBand="0" w:oddHBand="1" w:evenHBand="0" w:firstRowFirstColumn="0" w:firstRowLastColumn="0" w:lastRowFirstColumn="0" w:lastRowLastColumn="0"/>
+              <w:rPr>
+                <w:lang w:val="nl-NL"/>
+              </w:rPr>
+            </w:pPr>
+            <w:r>
+              <w:rPr>
+                <w:lang w:val="nl-NL"/>
+              </w:rPr>
+              <w:t>150,-</w:t>
+            </w:r>
           </w:p>
         </w:tc>
       </w:tr>
@@ -2488,16 +3797,17 @@
           </w:tcPr>
           <w:p>
             <w:pPr>
-              <w:spacing w:line="259" w:lineRule="auto"/>
               <w:cnfStyle w:val="100000000000" w:firstRow="1" w:lastRow="0" w:firstColumn="0" w:lastColumn="0" w:oddVBand="0" w:evenVBand="0" w:oddHBand="0" w:evenHBand="0" w:firstRowFirstColumn="0" w:firstRowLastColumn="0" w:lastRowFirstColumn="0" w:lastRowLastColumn="0"/>
               <w:rPr>
-                <w:rFonts w:asciiTheme="majorHAnsi" w:eastAsiaTheme="majorEastAsia" w:hAnsiTheme="majorHAnsi" w:cstheme="majorBidi"/>
-                <w:color w:val="2F5496" w:themeColor="accent1" w:themeShade="BF"/>
-                <w:sz w:val="32"/>
-                <w:szCs w:val="32"/>
                 <w:lang w:val="nl-NL"/>
               </w:rPr>
             </w:pPr>
+            <w:r>
+              <w:rPr>
+                <w:lang w:val="nl-NL"/>
+              </w:rPr>
+              <w:t>3230,-</w:t>
+            </w:r>
           </w:p>
         </w:tc>
       </w:tr>
@@ -2554,16 +3864,17 @@
           </w:tcPr>
           <w:p>
             <w:pPr>
-              <w:spacing w:line="259" w:lineRule="auto"/>
               <w:cnfStyle w:val="000000100000" w:firstRow="0" w:lastRow="0" w:firstColumn="0" w:lastColumn="0" w:oddVBand="0" w:evenVBand="0" w:oddHBand="1" w:evenHBand="0" w:firstRowFirstColumn="0" w:firstRowLastColumn="0" w:lastRowFirstColumn="0" w:lastRowLastColumn="0"/>
               <w:rPr>
-                <w:rFonts w:asciiTheme="majorHAnsi" w:eastAsiaTheme="majorEastAsia" w:hAnsiTheme="majorHAnsi" w:cstheme="majorBidi"/>
-                <w:color w:val="2F5496" w:themeColor="accent1" w:themeShade="BF"/>
-                <w:sz w:val="32"/>
-                <w:szCs w:val="32"/>
                 <w:lang w:val="nl-NL"/>
               </w:rPr>
             </w:pPr>
+            <w:r>
+              <w:rPr>
+                <w:lang w:val="nl-NL"/>
+              </w:rPr>
+              <w:t>678,3,-</w:t>
+            </w:r>
           </w:p>
         </w:tc>
       </w:tr>
@@ -2617,59 +3928,47 @@
           </w:tcPr>
           <w:p>
             <w:pPr>
-              <w:spacing w:line="259" w:lineRule="auto"/>
               <w:cnfStyle w:val="000000000000" w:firstRow="0" w:lastRow="0" w:firstColumn="0" w:lastColumn="0" w:oddVBand="0" w:evenVBand="0" w:oddHBand="0" w:evenHBand="0" w:firstRowFirstColumn="0" w:firstRowLastColumn="0" w:lastRowFirstColumn="0" w:lastRowLastColumn="0"/>
               <w:rPr>
-                <w:rFonts w:asciiTheme="majorHAnsi" w:eastAsiaTheme="majorEastAsia" w:hAnsiTheme="majorHAnsi" w:cstheme="majorBidi"/>
-                <w:color w:val="2F5496" w:themeColor="accent1" w:themeShade="BF"/>
-                <w:sz w:val="32"/>
-                <w:szCs w:val="32"/>
                 <w:lang w:val="nl-NL"/>
               </w:rPr>
             </w:pPr>
+            <w:r>
+              <w:rPr>
+                <w:lang w:val="nl-NL"/>
+              </w:rPr>
+              <w:t>3908,30,-</w:t>
+            </w:r>
           </w:p>
         </w:tc>
       </w:tr>
     </w:tbl>
     <w:p>
       <w:pPr>
-        <w:spacing w:line="259" w:lineRule="auto"/>
-        <w:rPr>
-          <w:rFonts w:asciiTheme="majorHAnsi" w:eastAsiaTheme="majorEastAsia" w:hAnsiTheme="majorHAnsi" w:cstheme="majorBidi"/>
-          <w:color w:val="2F5496" w:themeColor="accent1" w:themeShade="BF"/>
-          <w:sz w:val="32"/>
-          <w:szCs w:val="32"/>
+        <w:pStyle w:val="Kop1"/>
+        <w:rPr>
           <w:lang w:val="nl-NL"/>
         </w:rPr>
       </w:pPr>
     </w:p>
     <w:p>
       <w:pPr>
-        <w:spacing w:line="259" w:lineRule="auto"/>
-        <w:rPr>
-          <w:rFonts w:asciiTheme="majorHAnsi" w:eastAsiaTheme="majorEastAsia" w:hAnsiTheme="majorHAnsi" w:cstheme="majorBidi"/>
-          <w:color w:val="2F5496" w:themeColor="accent1" w:themeShade="BF"/>
-          <w:sz w:val="32"/>
-          <w:szCs w:val="32"/>
+        <w:pStyle w:val="Kop1"/>
+        <w:rPr>
           <w:lang w:val="nl-NL"/>
         </w:rPr>
       </w:pPr>
     </w:p>
     <w:p>
       <w:pPr>
-        <w:spacing w:line="259" w:lineRule="auto"/>
-        <w:rPr>
-          <w:rFonts w:asciiTheme="majorHAnsi" w:eastAsiaTheme="majorEastAsia" w:hAnsiTheme="majorHAnsi" w:cstheme="majorBidi"/>
-          <w:color w:val="2F5496" w:themeColor="accent1" w:themeShade="BF"/>
-          <w:sz w:val="32"/>
-          <w:szCs w:val="32"/>
+        <w:pStyle w:val="Kop1"/>
+        <w:rPr>
           <w:lang w:val="nl-NL"/>
         </w:rPr>
       </w:pPr>
     </w:p>
     <w:p>
       <w:pPr>
-        <w:spacing w:line="259" w:lineRule="auto"/>
         <w:rPr>
           <w:lang w:val="nl-NL"/>
         </w:rPr>
@@ -2677,101 +3976,135 @@
     </w:p>
     <w:p>
       <w:pPr>
-        <w:spacing w:line="259" w:lineRule="auto"/>
-        <w:rPr>
-          <w:rFonts w:asciiTheme="majorHAnsi" w:eastAsiaTheme="majorEastAsia" w:hAnsiTheme="majorHAnsi" w:cstheme="majorBidi"/>
-          <w:color w:val="2F5496" w:themeColor="accent1" w:themeShade="BF"/>
-          <w:sz w:val="32"/>
-          <w:szCs w:val="32"/>
+        <w:rPr>
           <w:lang w:val="nl-NL"/>
         </w:rPr>
       </w:pPr>
     </w:p>
     <w:p>
       <w:pPr>
-        <w:spacing w:line="259" w:lineRule="auto"/>
-        <w:rPr>
-          <w:rFonts w:asciiTheme="majorHAnsi" w:eastAsiaTheme="majorEastAsia" w:hAnsiTheme="majorHAnsi" w:cstheme="majorBidi"/>
-          <w:color w:val="2F5496" w:themeColor="accent1" w:themeShade="BF"/>
-          <w:sz w:val="32"/>
-          <w:szCs w:val="32"/>
+        <w:rPr>
           <w:lang w:val="nl-NL"/>
         </w:rPr>
       </w:pPr>
     </w:p>
     <w:p>
       <w:pPr>
-        <w:spacing w:line="259" w:lineRule="auto"/>
-        <w:rPr>
-          <w:rFonts w:asciiTheme="majorHAnsi" w:eastAsiaTheme="majorEastAsia" w:hAnsiTheme="majorHAnsi" w:cstheme="majorBidi"/>
-          <w:color w:val="2F5496" w:themeColor="accent1" w:themeShade="BF"/>
-          <w:sz w:val="32"/>
-          <w:szCs w:val="32"/>
+        <w:rPr>
           <w:lang w:val="nl-NL"/>
         </w:rPr>
       </w:pPr>
     </w:p>
     <w:p>
       <w:pPr>
-        <w:spacing w:line="259" w:lineRule="auto"/>
-        <w:rPr>
-          <w:rFonts w:asciiTheme="majorHAnsi" w:eastAsiaTheme="majorEastAsia" w:hAnsiTheme="majorHAnsi" w:cstheme="majorBidi"/>
-          <w:color w:val="2F5496" w:themeColor="accent1" w:themeShade="BF"/>
-          <w:sz w:val="32"/>
-          <w:szCs w:val="32"/>
+        <w:rPr>
           <w:lang w:val="nl-NL"/>
         </w:rPr>
       </w:pPr>
     </w:p>
     <w:p>
       <w:pPr>
-        <w:pStyle w:val="Kop1"/>
-        <w:rPr>
-          <w:lang w:val="nl-NL"/>
-        </w:rPr>
-      </w:pPr>
-      <w:bookmarkStart w:id="3" w:name="_Toc506890325"/>
-      <w:r>
-        <w:rPr>
-          <w:lang w:val="nl-NL"/>
-        </w:rPr>
-        <w:lastRenderedPageBreak/>
-        <w:t>Handtekeningen</w:t>
-      </w:r>
-      <w:bookmarkEnd w:id="3"/>
+        <w:rPr>
+          <w:lang w:val="nl-NL"/>
+        </w:rPr>
+      </w:pPr>
     </w:p>
     <w:p>
       <w:pPr>
-        <w:rPr>
-          <w:lang w:val="nl-NL"/>
-        </w:rPr>
-      </w:pPr>
-      <w:r>
-        <w:rPr>
-          <w:lang w:val="nl-NL"/>
-        </w:rPr>
-        <w:t>Bij deze gaan beide partijen akkoord met de gegevens die in dit document zijn verwerkt:</w:t>
-      </w:r>
+        <w:pStyle w:val="Kop1"/>
+        <w:rPr>
+          <w:lang w:val="nl-NL"/>
+        </w:rPr>
+      </w:pPr>
+      <w:bookmarkStart w:id="10" w:name="_Toc507062262"/>
+      <w:r>
+        <w:rPr>
+          <w:lang w:val="nl-NL"/>
+        </w:rPr>
+        <w:t>Afsluiting</w:t>
+      </w:r>
+      <w:bookmarkEnd w:id="10"/>
     </w:p>
     <w:p>
       <w:pPr>
-        <w:rPr>
-          <w:lang w:val="nl-NL"/>
-        </w:rPr>
-      </w:pPr>
-      <w:r>
-        <w:rPr>
-          <w:lang w:val="nl-NL"/>
-        </w:rPr>
-        <w:t>Peter Strik</w:t>
-      </w:r>
+        <w:pStyle w:val="Kop1"/>
+        <w:rPr>
+          <w:lang w:val="nl-NL"/>
+        </w:rPr>
+      </w:pPr>
+      <w:bookmarkStart w:id="11" w:name="_Toc507062263"/>
+      <w:r>
+        <w:rPr>
+          <w:lang w:val="nl-NL"/>
+        </w:rPr>
+        <w:t>Voorwaarden</w:t>
+      </w:r>
+      <w:bookmarkEnd w:id="11"/>
     </w:p>
     <w:p>
       <w:pPr>
-        <w:rPr>
-          <w:lang w:val="nl-NL"/>
-        </w:rPr>
-      </w:pPr>
+        <w:pStyle w:val="Kop1"/>
+        <w:rPr>
+          <w:lang w:val="nl-NL"/>
+        </w:rPr>
+      </w:pPr>
+      <w:bookmarkStart w:id="12" w:name="_Toc507062264"/>
+      <w:r>
+        <w:rPr>
+          <w:lang w:val="nl-NL"/>
+        </w:rPr>
+        <w:t>Bedrijfspresentatie</w:t>
+      </w:r>
+      <w:bookmarkEnd w:id="12"/>
+    </w:p>
+    <w:p>
+      <w:pPr>
+        <w:rPr>
+          <w:lang w:val="nl-NL"/>
+        </w:rPr>
+      </w:pPr>
+    </w:p>
+    <w:p>
+      <w:pPr>
+        <w:pStyle w:val="Kop1"/>
+        <w:rPr>
+          <w:lang w:val="nl-NL"/>
+        </w:rPr>
+      </w:pPr>
+      <w:bookmarkStart w:id="13" w:name="_Toc507062265"/>
+      <w:r>
+        <w:rPr>
+          <w:lang w:val="nl-NL"/>
+        </w:rPr>
+        <w:t>Handtekeningen</w:t>
+      </w:r>
+      <w:bookmarkEnd w:id="13"/>
+    </w:p>
+    <w:p>
+      <w:pPr>
+        <w:rPr>
+          <w:lang w:val="nl-NL"/>
+        </w:rPr>
+      </w:pPr>
+      <w:r>
+        <w:rPr>
+          <w:lang w:val="nl-NL"/>
+        </w:rPr>
+        <w:t>Bij deze gaan beide partijen akkoord met de gegevens die in dit document zijn verwerkt:</w:t>
+      </w:r>
+    </w:p>
+    <w:p>
+      <w:pPr>
+        <w:rPr>
+          <w:lang w:val="nl-NL"/>
+        </w:rPr>
+      </w:pPr>
+      <w:r>
+        <w:rPr>
+          <w:lang w:val="nl-NL"/>
+        </w:rPr>
+        <w:t>Peter Strik</w:t>
+      </w:r>
     </w:p>
     <w:p>
       <w:pPr>
@@ -2796,27 +4129,12 @@
           <w:lang w:val="nl-NL"/>
         </w:rPr>
       </w:pPr>
-    </w:p>
-    <w:p>
-      <w:pPr>
-        <w:rPr>
-          <w:lang w:val="nl-NL"/>
-        </w:rPr>
-      </w:pPr>
-      <w:r>
-        <w:rPr>
-          <w:lang w:val="nl-NL"/>
-        </w:rPr>
-        <w:t xml:space="preserve">Tim </w:t>
-      </w:r>
-      <w:proofErr w:type="spellStart"/>
-      <w:r>
-        <w:rPr>
-          <w:lang w:val="nl-NL"/>
-        </w:rPr>
-        <w:t>Reniers</w:t>
-      </w:r>
-      <w:proofErr w:type="spellEnd"/>
+      <w:r>
+        <w:rPr>
+          <w:lang w:val="nl-NL"/>
+        </w:rPr>
+        <w:t>Tim Reniers</w:t>
+      </w:r>
       <w:r>
         <w:rPr>
           <w:lang w:val="nl-NL"/>
@@ -2848,13 +4166,6 @@
         <w:tab/>
         <w:t>Kenley Strik</w:t>
       </w:r>
-    </w:p>
-    <w:p>
-      <w:pPr>
-        <w:rPr>
-          <w:lang w:val="nl-NL"/>
-        </w:rPr>
-      </w:pPr>
     </w:p>
     <w:p>
       <w:pPr>
@@ -2956,7 +4267,7 @@
             <w:noProof/>
             <w:lang w:val="nl-NL"/>
           </w:rPr>
-          <w:t>4</w:t>
+          <w:t>2</w:t>
         </w:r>
         <w:r>
           <w:fldChar w:fldCharType="end"/>
@@ -4372,6 +5683,36 @@
       <w:shd w:val="clear" w:color="auto" w:fill="E6E6E6"/>
     </w:rPr>
   </w:style>
+  <w:style w:type="paragraph" w:styleId="Ballontekst">
+    <w:name w:val="Balloon Text"/>
+    <w:basedOn w:val="Standaard"/>
+    <w:link w:val="BallontekstChar"/>
+    <w:uiPriority w:val="99"/>
+    <w:semiHidden/>
+    <w:unhideWhenUsed/>
+    <w:rsid w:val="005452AD"/>
+    <w:pPr>
+      <w:spacing w:after="0" w:line="240" w:lineRule="auto"/>
+    </w:pPr>
+    <w:rPr>
+      <w:rFonts w:ascii="Segoe UI" w:hAnsi="Segoe UI" w:cs="Segoe UI"/>
+      <w:sz w:val="18"/>
+      <w:szCs w:val="18"/>
+    </w:rPr>
+  </w:style>
+  <w:style w:type="character" w:customStyle="1" w:styleId="BallontekstChar">
+    <w:name w:val="Ballontekst Char"/>
+    <w:basedOn w:val="Standaardalinea-lettertype"/>
+    <w:link w:val="Ballontekst"/>
+    <w:uiPriority w:val="99"/>
+    <w:semiHidden/>
+    <w:rsid w:val="005452AD"/>
+    <w:rPr>
+      <w:rFonts w:ascii="Segoe UI" w:hAnsi="Segoe UI" w:cs="Segoe UI"/>
+      <w:sz w:val="18"/>
+      <w:szCs w:val="18"/>
+    </w:rPr>
+  </w:style>
 </w:styles>
 </file>
 
@@ -4471,6 +5812,13 @@
     <w:pitch w:val="variable"/>
     <w:sig w:usb0="E0002AFF" w:usb1="C000247B" w:usb2="00000009" w:usb3="00000000" w:csb0="000001FF" w:csb1="00000000"/>
   </w:font>
+  <w:font w:name="Segoe UI">
+    <w:panose1 w:val="020B0502040204020203"/>
+    <w:charset w:val="00"/>
+    <w:family w:val="swiss"/>
+    <w:pitch w:val="variable"/>
+    <w:sig w:usb0="E4002EFF" w:usb1="C000E47F" w:usb2="00000009" w:usb3="00000000" w:csb0="000001FF" w:csb1="00000000"/>
+  </w:font>
 </w:fonts>
 </file>
 
@@ -4495,13 +5843,17 @@
     <w:rsid w:val="00192118"/>
     <w:rsid w:val="00226E17"/>
     <w:rsid w:val="002A7B46"/>
+    <w:rsid w:val="00425351"/>
     <w:rsid w:val="004C04A7"/>
     <w:rsid w:val="004C13E8"/>
+    <w:rsid w:val="00517A9F"/>
     <w:rsid w:val="00692646"/>
+    <w:rsid w:val="00755858"/>
     <w:rsid w:val="00856B47"/>
     <w:rsid w:val="008F0403"/>
     <w:rsid w:val="00AD703C"/>
     <w:rsid w:val="00BB562E"/>
+    <w:rsid w:val="00CA0CAA"/>
     <w:rsid w:val="00DC58EE"/>
     <w:rsid w:val="00F06487"/>
   </w:rsids>
@@ -5292,7 +6644,7 @@
 </file>
 
 <file path=customXml/itemProps2.xml><?xml version="1.0" encoding="utf-8"?>
-<ds:datastoreItem xmlns:ds="http://schemas.openxmlformats.org/officeDocument/2006/customXml" ds:itemID="{7B00AFF0-7D7A-4AA2-95A8-995F55FF9260}">
+<ds:datastoreItem xmlns:ds="http://schemas.openxmlformats.org/officeDocument/2006/customXml" ds:itemID="{7A4B3D11-ADD2-45B0-930D-FBFA3319A860}">
   <ds:schemaRefs>
     <ds:schemaRef ds:uri="http://schemas.openxmlformats.org/officeDocument/2006/bibliography"/>
   </ds:schemaRefs>

</xml_diff>